<commit_message>
Fixed lat/long algo and file save and load
</commit_message>
<xml_diff>
--- a/КурсовПроект_ПЕ_ИванИвайловМилев_52_121218022.docx
+++ b/КурсовПроект_ПЕ_ИванИвайловМилев_52_121218022.docx
@@ -178,10 +178,14 @@
     </w:tbl>
     <w:p>
       <w:r>
+        <w:rPr>
+          <w:noProof/>
+          <w:lang w:eastAsia="bg-BG"/>
+        </w:rPr>
         <w:drawing>
           <wp:inline distT="0" distB="0" distL="0" distR="0" wp14:anchorId="49A415DE" wp14:editId="12A4F3B1">
-            <wp:extent cx="5760720" cy="2556510"/>
-            <wp:effectExtent l="0" t="0" r="0" b="0"/>
+            <wp:extent cx="6206100" cy="2754162"/>
+            <wp:effectExtent l="0" t="0" r="4445" b="8255"/>
             <wp:docPr id="1" name="Picture 1"/>
             <wp:cNvGraphicFramePr>
               <a:graphicFrameLocks xmlns:a="http://schemas.openxmlformats.org/drawingml/2006/main" noChangeAspect="1"/>
@@ -202,7 +206,7 @@
                   <pic:spPr>
                     <a:xfrm>
                       <a:off x="0" y="0"/>
-                      <a:ext cx="5760720" cy="2556510"/>
+                      <a:ext cx="6242239" cy="2770200"/>
                     </a:xfrm>
                     <a:prstGeom prst="rect">
                       <a:avLst/>
@@ -394,6 +398,194 @@
         <w:rPr>
           <w:lang w:val="en-US"/>
         </w:rPr>
+        <w:t>Class Car</w:t>
+      </w:r>
+    </w:p>
+    <w:p>
+      <w:r>
+        <w:t>Репрезентация на такси. Всяко такси има марка, модел, брой места, на колко години е автомобила, максимална товароспособност, среден разход и маршрут.</w:t>
+      </w:r>
+    </w:p>
+    <w:p>
+      <w:pPr>
+        <w:pStyle w:val="Heading3"/>
+        <w:rPr>
+          <w:lang w:val="en-US"/>
+        </w:rPr>
+      </w:pPr>
+      <w:proofErr w:type="spellStart"/>
+      <w:proofErr w:type="gramStart"/>
+      <w:r>
+        <w:rPr>
+          <w:lang w:val="en-US"/>
+        </w:rPr>
+        <w:t>calculateNeededPetrol</w:t>
+      </w:r>
+      <w:proofErr w:type="spellEnd"/>
+      <w:r>
+        <w:rPr>
+          <w:lang w:val="en-US"/>
+        </w:rPr>
+        <w:t>()</w:t>
+      </w:r>
+      <w:proofErr w:type="gramEnd"/>
+    </w:p>
+    <w:p>
+      <w:r>
+        <w:t>Пресмята колко литра гориво трябва на автомобила, за да изпълни маршрута нужния брой пъти(колкото е описано в самия маршрут)</w:t>
+      </w:r>
+    </w:p>
+    <w:p/>
+    <w:p>
+      <w:pPr>
+        <w:pStyle w:val="Heading2"/>
+        <w:rPr>
+          <w:lang w:val="en-US"/>
+        </w:rPr>
+      </w:pPr>
+      <w:r>
+        <w:rPr>
+          <w:lang w:val="en-US"/>
+        </w:rPr>
+        <w:t>Class Route</w:t>
+      </w:r>
+    </w:p>
+    <w:p>
+      <w:r>
+        <w:t xml:space="preserve">Репрезентира маршрут, всеки маршрут има име и брой пъти, които се обикаля. Нужните </w:t>
+      </w:r>
+      <w:r>
+        <w:rPr>
+          <w:lang w:val="en-US"/>
+        </w:rPr>
+        <w:t xml:space="preserve">getters </w:t>
+      </w:r>
+      <w:r>
+        <w:t xml:space="preserve">и </w:t>
+      </w:r>
+      <w:r>
+        <w:rPr>
+          <w:lang w:val="en-US"/>
+        </w:rPr>
+        <w:t xml:space="preserve">setters </w:t>
+      </w:r>
+      <w:r>
+        <w:t>за тези член-променливи.</w:t>
+      </w:r>
+    </w:p>
+    <w:p>
+      <w:pPr>
+        <w:pStyle w:val="Heading3"/>
+        <w:rPr>
+          <w:lang w:val="en-US"/>
+        </w:rPr>
+      </w:pPr>
+      <w:proofErr w:type="gramStart"/>
+      <w:r>
+        <w:rPr>
+          <w:lang w:val="en-US"/>
+        </w:rPr>
+        <w:t>double</w:t>
+      </w:r>
+      <w:proofErr w:type="gramEnd"/>
+      <w:r>
+        <w:rPr>
+          <w:lang w:val="en-US"/>
+        </w:rPr>
+        <w:t xml:space="preserve"> </w:t>
+      </w:r>
+      <w:proofErr w:type="spellStart"/>
+      <w:r>
+        <w:rPr>
+          <w:lang w:val="en-US"/>
+        </w:rPr>
+        <w:t>getLength</w:t>
+      </w:r>
+      <w:proofErr w:type="spellEnd"/>
+      <w:r>
+        <w:rPr>
+          <w:lang w:val="en-US"/>
+        </w:rPr>
+        <w:t>()</w:t>
+      </w:r>
+    </w:p>
+    <w:p>
+      <w:r>
+        <w:t>Изчислява и връща дължината на маршрута.</w:t>
+      </w:r>
+    </w:p>
+    <w:p>
+      <w:pPr>
+        <w:pStyle w:val="Heading2"/>
+        <w:rPr>
+          <w:lang w:val="en-US"/>
+        </w:rPr>
+      </w:pPr>
+      <w:r>
+        <w:rPr>
+          <w:lang w:val="en-US"/>
+        </w:rPr>
+        <w:lastRenderedPageBreak/>
+        <w:t>Class Point</w:t>
+      </w:r>
+    </w:p>
+    <w:p>
+      <w:r>
+        <w:t>Репрезентира точките от маршрутра, съдържа техните координати(географска дължина и ширина).</w:t>
+      </w:r>
+    </w:p>
+    <w:p>
+      <w:pPr>
+        <w:pStyle w:val="Heading3"/>
+        <w:rPr>
+          <w:lang w:val="en-US"/>
+        </w:rPr>
+      </w:pPr>
+      <w:proofErr w:type="gramStart"/>
+      <w:r>
+        <w:rPr>
+          <w:lang w:val="en-US"/>
+        </w:rPr>
+        <w:t>float</w:t>
+      </w:r>
+      <w:proofErr w:type="gramEnd"/>
+      <w:r>
+        <w:rPr>
+          <w:lang w:val="en-US"/>
+        </w:rPr>
+        <w:t xml:space="preserve"> </w:t>
+      </w:r>
+      <w:proofErr w:type="spellStart"/>
+      <w:r>
+        <w:rPr>
+          <w:lang w:val="en-US"/>
+        </w:rPr>
+        <w:t>distanceTo</w:t>
+      </w:r>
+      <w:proofErr w:type="spellEnd"/>
+      <w:r>
+        <w:rPr>
+          <w:lang w:val="en-US"/>
+        </w:rPr>
+        <w:t>(Point other)</w:t>
+      </w:r>
+    </w:p>
+    <w:p>
+      <w:r>
+        <w:t>изчислява разстоянието между текущата точка и подадената като аргумент</w:t>
+      </w:r>
+    </w:p>
+    <w:p>
+      <w:pPr>
+        <w:pStyle w:val="Heading2"/>
+        <w:rPr>
+          <w:lang w:val="en-US"/>
+        </w:rPr>
+      </w:pPr>
+      <w:r>
+        <w:rPr>
+          <w:lang w:val="en-US"/>
+        </w:rPr>
         <w:t xml:space="preserve">Class </w:t>
       </w:r>
       <w:proofErr w:type="spellStart"/>
@@ -401,6 +593,33 @@
         <w:rPr>
           <w:lang w:val="en-US"/>
         </w:rPr>
+        <w:t>TaxiState</w:t>
+      </w:r>
+      <w:proofErr w:type="spellEnd"/>
+    </w:p>
+    <w:p>
+      <w:r>
+        <w:t>Съдържа състоянието на програмата в два вектора един за колите и един за маршрутите.</w:t>
+      </w:r>
+    </w:p>
+    <w:p>
+      <w:pPr>
+        <w:pStyle w:val="Heading2"/>
+        <w:rPr>
+          <w:lang w:val="en-US"/>
+        </w:rPr>
+      </w:pPr>
+      <w:r>
+        <w:rPr>
+          <w:lang w:val="en-US"/>
+        </w:rPr>
+        <w:t xml:space="preserve">Class </w:t>
+      </w:r>
+      <w:proofErr w:type="spellStart"/>
+      <w:r>
+        <w:rPr>
+          <w:lang w:val="en-US"/>
+        </w:rPr>
         <w:t>MenuItem</w:t>
       </w:r>
       <w:proofErr w:type="spellEnd"/>
@@ -424,10 +643,7 @@
         <w:t xml:space="preserve"> </w:t>
       </w:r>
       <w:r>
-        <w:t>има идентификатор(номер в менюто), съобщение(което да бъде показано в менюто) и</w:t>
-      </w:r>
-      <w:r>
-        <w:t xml:space="preserve"> дали е активна опция(избрана).</w:t>
+        <w:t>има идентификатор(номер в менюто), съобщение(което да бъде показано в менюто) и дали е активна опция(избрана).</w:t>
       </w:r>
     </w:p>
     <w:p>
@@ -468,6 +684,30 @@
     </w:p>
     <w:p>
       <w:pPr>
+        <w:rPr>
+          <w:lang w:val="en-US"/>
+        </w:rPr>
+      </w:pPr>
+      <w:r>
+        <w:t xml:space="preserve">Сетва дали е активен конкретния </w:t>
+      </w:r>
+      <w:proofErr w:type="spellStart"/>
+      <w:r>
+        <w:rPr>
+          <w:lang w:val="en-US"/>
+        </w:rPr>
+        <w:t>MenuItem</w:t>
+      </w:r>
+      <w:proofErr w:type="spellEnd"/>
+      <w:r>
+        <w:rPr>
+          <w:lang w:val="en-US"/>
+        </w:rPr>
+        <w:t>.</w:t>
+      </w:r>
+    </w:p>
+    <w:p>
+      <w:pPr>
         <w:pStyle w:val="Heading3"/>
         <w:rPr>
           <w:lang w:val="en-US"/>
@@ -514,259 +754,1579 @@
           <w:lang w:val="en-US"/>
         </w:rPr>
         <w:t>&amp; state)</w:t>
+      </w:r>
+    </w:p>
+    <w:p>
+      <w:r>
+        <w:t xml:space="preserve">Всеки </w:t>
+      </w:r>
+      <w:proofErr w:type="spellStart"/>
+      <w:r>
+        <w:rPr>
+          <w:lang w:val="en-US"/>
+        </w:rPr>
+        <w:t>MenuItem</w:t>
+      </w:r>
+      <w:proofErr w:type="spellEnd"/>
+      <w:r>
+        <w:rPr>
+          <w:lang w:val="en-US"/>
+        </w:rPr>
+        <w:t xml:space="preserve"> </w:t>
+      </w:r>
+      <w:r>
+        <w:t xml:space="preserve">трябва да имплементира този метод, идеята на този метод е да бъде имплементиран от конкретен </w:t>
+      </w:r>
+      <w:proofErr w:type="spellStart"/>
+      <w:r>
+        <w:rPr>
+          <w:lang w:val="en-US"/>
+        </w:rPr>
+        <w:t>MenuItem</w:t>
+      </w:r>
+      <w:proofErr w:type="spellEnd"/>
+      <w:r>
+        <w:rPr>
+          <w:lang w:val="en-US"/>
+        </w:rPr>
+        <w:t xml:space="preserve">, </w:t>
+      </w:r>
+      <w:r>
+        <w:t>като този метод ще бъде извикан при избиране на опцията.</w:t>
+      </w:r>
+    </w:p>
+    <w:p>
+      <w:pPr>
+        <w:rPr>
+          <w:lang w:val="en-US"/>
+        </w:rPr>
+      </w:pPr>
+      <w:r>
+        <w:t xml:space="preserve">Всички последващи класове са наследници на </w:t>
+      </w:r>
+      <w:proofErr w:type="spellStart"/>
+      <w:r>
+        <w:rPr>
+          <w:lang w:val="en-US"/>
+        </w:rPr>
+        <w:t>MenuItem</w:t>
+      </w:r>
+      <w:proofErr w:type="spellEnd"/>
+    </w:p>
+    <w:p>
+      <w:pPr>
+        <w:pStyle w:val="Heading2"/>
+        <w:rPr>
+          <w:lang w:val="en-US"/>
+        </w:rPr>
+      </w:pPr>
+      <w:r>
+        <w:rPr>
+          <w:lang w:val="en-US"/>
+        </w:rPr>
+        <w:t xml:space="preserve">Class </w:t>
+      </w:r>
+      <w:proofErr w:type="spellStart"/>
+      <w:r>
+        <w:rPr>
+          <w:lang w:val="en-US"/>
+        </w:rPr>
+        <w:t>CreatCar</w:t>
+      </w:r>
+      <w:proofErr w:type="spellEnd"/>
+      <w:r>
+        <w:rPr>
+          <w:lang w:val="en-US"/>
+        </w:rPr>
+        <w:t xml:space="preserve">: public </w:t>
+      </w:r>
+      <w:proofErr w:type="spellStart"/>
+      <w:r>
+        <w:rPr>
+          <w:lang w:val="en-US"/>
+        </w:rPr>
+        <w:t>MenuItem</w:t>
+      </w:r>
+      <w:proofErr w:type="spellEnd"/>
+    </w:p>
+    <w:p>
+      <w:pPr>
+        <w:rPr>
+          <w:lang w:val="en-US"/>
+        </w:rPr>
+      </w:pPr>
+      <w:r>
+        <w:rPr>
+          <w:lang w:val="en-US"/>
+        </w:rPr>
+        <w:t>Override-</w:t>
+      </w:r>
+      <w:r>
+        <w:t xml:space="preserve">ва </w:t>
+      </w:r>
+      <w:r>
+        <w:rPr>
+          <w:lang w:val="en-US"/>
+        </w:rPr>
+        <w:t xml:space="preserve">handle </w:t>
+      </w:r>
+      <w:r>
+        <w:t>метода, като създава нова кола използвайки за параметри вход от потребителя чрез стандартния вход, новата кола е добавена към</w:t>
+      </w:r>
+      <w:r>
+        <w:rPr>
+          <w:lang w:val="en-US"/>
+        </w:rPr>
+        <w:t xml:space="preserve"> </w:t>
+      </w:r>
+      <w:proofErr w:type="spellStart"/>
+      <w:r>
+        <w:rPr>
+          <w:lang w:val="en-US"/>
+        </w:rPr>
+        <w:t>TaxiState</w:t>
+      </w:r>
+      <w:proofErr w:type="spellEnd"/>
+    </w:p>
+    <w:p>
+      <w:pPr>
+        <w:pStyle w:val="Heading2"/>
+        <w:rPr>
+          <w:lang w:val="en-US"/>
+        </w:rPr>
+      </w:pPr>
+      <w:r>
+        <w:rPr>
+          <w:lang w:val="en-US"/>
+        </w:rPr>
+        <w:t xml:space="preserve">Class </w:t>
+      </w:r>
+      <w:proofErr w:type="spellStart"/>
+      <w:r>
+        <w:rPr>
+          <w:lang w:val="en-US"/>
+        </w:rPr>
+        <w:t>CreateRoute</w:t>
+      </w:r>
+      <w:proofErr w:type="spellEnd"/>
+      <w:r>
+        <w:rPr>
+          <w:lang w:val="en-US"/>
+        </w:rPr>
+        <w:t xml:space="preserve">: public </w:t>
+      </w:r>
+      <w:proofErr w:type="spellStart"/>
+      <w:r>
+        <w:rPr>
+          <w:lang w:val="en-US"/>
+        </w:rPr>
+        <w:t>MenuItem</w:t>
+      </w:r>
+      <w:proofErr w:type="spellEnd"/>
+    </w:p>
+    <w:p>
+      <w:pPr>
+        <w:rPr>
+          <w:lang w:val="en-US"/>
+        </w:rPr>
+      </w:pPr>
+      <w:r>
+        <w:rPr>
+          <w:lang w:val="en-US"/>
+        </w:rPr>
+        <w:t>Override-</w:t>
+      </w:r>
+      <w:r>
+        <w:t xml:space="preserve">ва </w:t>
+      </w:r>
+      <w:r>
+        <w:rPr>
+          <w:lang w:val="en-US"/>
+        </w:rPr>
+        <w:t xml:space="preserve">handle </w:t>
+      </w:r>
+      <w:r>
+        <w:t xml:space="preserve">метода, като създава нов маршрут използвайки за параметри вход от потребителя чрез стандартния вход, новият маршрут е добавен към </w:t>
+      </w:r>
+      <w:proofErr w:type="spellStart"/>
+      <w:r>
+        <w:rPr>
+          <w:lang w:val="en-US"/>
+        </w:rPr>
+        <w:t>TaxiState</w:t>
+      </w:r>
+      <w:proofErr w:type="spellEnd"/>
+    </w:p>
+    <w:p>
+      <w:pPr>
+        <w:pStyle w:val="Heading2"/>
+      </w:pPr>
+      <w:r>
+        <w:rPr>
+          <w:lang w:val="en-US"/>
+        </w:rPr>
+        <w:t xml:space="preserve">Class </w:t>
+      </w:r>
+      <w:proofErr w:type="spellStart"/>
+      <w:r>
+        <w:rPr>
+          <w:lang w:val="en-US"/>
+        </w:rPr>
+        <w:t>ExitMenu</w:t>
+      </w:r>
+      <w:proofErr w:type="spellEnd"/>
+      <w:r>
+        <w:rPr>
+          <w:lang w:val="en-US"/>
+        </w:rPr>
+        <w:t xml:space="preserve">: public </w:t>
+      </w:r>
+      <w:proofErr w:type="spellStart"/>
+      <w:r>
+        <w:rPr>
+          <w:lang w:val="en-US"/>
+        </w:rPr>
+        <w:t>MenuItem</w:t>
+      </w:r>
+      <w:proofErr w:type="spellEnd"/>
+    </w:p>
+    <w:p>
+      <w:r>
+        <w:rPr>
+          <w:lang w:val="en-US"/>
+        </w:rPr>
+        <w:t>Override-</w:t>
+      </w:r>
+      <w:r>
+        <w:t xml:space="preserve">ва </w:t>
+      </w:r>
+      <w:r>
+        <w:rPr>
+          <w:lang w:val="en-US"/>
+        </w:rPr>
+        <w:t xml:space="preserve">handle </w:t>
+      </w:r>
+      <w:r>
+        <w:t xml:space="preserve">метода и връща </w:t>
+      </w:r>
+      <w:proofErr w:type="spellStart"/>
+      <w:r>
+        <w:rPr>
+          <w:lang w:val="en-US"/>
+        </w:rPr>
+        <w:t>ExitMenu</w:t>
+      </w:r>
+      <w:proofErr w:type="spellEnd"/>
+      <w:r>
+        <w:t xml:space="preserve">, за да излезем от </w:t>
+      </w:r>
+      <w:r>
+        <w:rPr>
+          <w:lang w:val="en-US"/>
+        </w:rPr>
+        <w:t>Menu</w:t>
+      </w:r>
+      <w:r>
+        <w:t>-то</w:t>
+      </w:r>
+    </w:p>
+    <w:p>
+      <w:pPr>
+        <w:pStyle w:val="Heading2"/>
+        <w:rPr>
+          <w:lang w:val="en-US"/>
+        </w:rPr>
+      </w:pPr>
+      <w:r>
+        <w:rPr>
+          <w:lang w:val="en-US"/>
+        </w:rPr>
+        <w:t xml:space="preserve">Class </w:t>
+      </w:r>
+      <w:proofErr w:type="spellStart"/>
+      <w:r>
+        <w:rPr>
+          <w:lang w:val="en-US"/>
+        </w:rPr>
+        <w:t>PickRouteForTaxi</w:t>
+      </w:r>
+      <w:proofErr w:type="spellEnd"/>
+      <w:r>
+        <w:rPr>
+          <w:lang w:val="en-US"/>
+        </w:rPr>
+        <w:t xml:space="preserve">: public </w:t>
+      </w:r>
+      <w:proofErr w:type="spellStart"/>
+      <w:r>
+        <w:rPr>
+          <w:lang w:val="en-US"/>
+        </w:rPr>
+        <w:t>MenuItem</w:t>
+      </w:r>
+      <w:proofErr w:type="spellEnd"/>
+    </w:p>
+    <w:p>
+      <w:r>
+        <w:t xml:space="preserve">Има две член променливи кола и маршрут. </w:t>
+      </w:r>
+    </w:p>
+    <w:p>
+      <w:r>
+        <w:rPr>
+          <w:lang w:val="en-US"/>
+        </w:rPr>
+        <w:t>Override-</w:t>
+      </w:r>
+      <w:proofErr w:type="spellStart"/>
+      <w:r>
+        <w:rPr>
+          <w:lang w:val="en-US"/>
+        </w:rPr>
+        <w:t>ва</w:t>
+      </w:r>
+      <w:proofErr w:type="spellEnd"/>
+      <w:r>
+        <w:rPr>
+          <w:lang w:val="en-US"/>
+        </w:rPr>
+        <w:t xml:space="preserve"> handle</w:t>
+      </w:r>
+      <w:r>
+        <w:t xml:space="preserve"> метода</w:t>
+      </w:r>
+      <w:r>
+        <w:rPr>
+          <w:lang w:val="en-US"/>
+        </w:rPr>
+        <w:t xml:space="preserve"> </w:t>
+      </w:r>
+      <w:r>
+        <w:t xml:space="preserve">като, за съответната кола ще бъде добавен съответният маршрут като се изпише съобщение за колко литра гориво ще бъде нужно за пътуването. </w:t>
+      </w:r>
+    </w:p>
+    <w:p>
+      <w:pPr>
+        <w:pStyle w:val="Heading2"/>
+        <w:rPr>
+          <w:lang w:val="en-US"/>
+        </w:rPr>
+      </w:pPr>
+      <w:r>
+        <w:rPr>
+          <w:lang w:val="en-US"/>
+        </w:rPr>
+        <w:t>Class</w:t>
+      </w:r>
+      <w:r>
+        <w:t xml:space="preserve"> </w:t>
+      </w:r>
+      <w:proofErr w:type="spellStart"/>
+      <w:r>
+        <w:rPr>
+          <w:lang w:val="en-US"/>
+        </w:rPr>
+        <w:t>ListRoutesForTaxi</w:t>
+      </w:r>
+      <w:proofErr w:type="spellEnd"/>
+      <w:r>
+        <w:rPr>
+          <w:lang w:val="en-US"/>
+        </w:rPr>
+        <w:t xml:space="preserve">: public </w:t>
+      </w:r>
+      <w:proofErr w:type="spellStart"/>
+      <w:r>
+        <w:rPr>
+          <w:lang w:val="en-US"/>
+        </w:rPr>
+        <w:t>MenuItem</w:t>
+      </w:r>
+      <w:proofErr w:type="spellEnd"/>
+    </w:p>
+    <w:p>
+      <w:r>
+        <w:t>Има член променлива – такси.</w:t>
+      </w:r>
+    </w:p>
+    <w:p>
+      <w:r>
+        <w:rPr>
+          <w:lang w:val="en-US"/>
+        </w:rPr>
+        <w:t>Override</w:t>
+      </w:r>
+      <w:r>
+        <w:t xml:space="preserve">-ва </w:t>
+      </w:r>
+      <w:r>
+        <w:rPr>
+          <w:lang w:val="en-US"/>
+        </w:rPr>
+        <w:t xml:space="preserve">handle </w:t>
+      </w:r>
+      <w:r>
+        <w:t>метода, като той създава подменю от</w:t>
+      </w:r>
+      <w:r>
+        <w:rPr>
+          <w:lang w:val="en-US"/>
+        </w:rPr>
+        <w:t xml:space="preserve"> </w:t>
+      </w:r>
+      <w:proofErr w:type="spellStart"/>
+      <w:r>
+        <w:rPr>
+          <w:lang w:val="en-US"/>
+        </w:rPr>
+        <w:t>PickRouteForTaxi</w:t>
+      </w:r>
+      <w:proofErr w:type="spellEnd"/>
+      <w:r>
+        <w:rPr>
+          <w:lang w:val="en-US"/>
+        </w:rPr>
+        <w:t xml:space="preserve"> </w:t>
+      </w:r>
+      <w:r>
+        <w:t xml:space="preserve">меню опции, ще има опция за избор на всеки маршрут от </w:t>
+      </w:r>
+      <w:proofErr w:type="spellStart"/>
+      <w:r>
+        <w:rPr>
+          <w:lang w:val="en-US"/>
+        </w:rPr>
+        <w:t>TaxiState</w:t>
+      </w:r>
+      <w:proofErr w:type="spellEnd"/>
+      <w:r>
+        <w:rPr>
+          <w:lang w:val="en-US"/>
+        </w:rPr>
+        <w:t>.</w:t>
+      </w:r>
+    </w:p>
+    <w:p>
+      <w:pPr>
+        <w:pStyle w:val="Heading2"/>
+        <w:rPr>
+          <w:lang w:val="en-US"/>
+        </w:rPr>
+      </w:pPr>
+      <w:r>
+        <w:rPr>
+          <w:lang w:val="en-US"/>
+        </w:rPr>
+        <w:t xml:space="preserve">Class </w:t>
+      </w:r>
+      <w:proofErr w:type="spellStart"/>
+      <w:r>
+        <w:rPr>
+          <w:lang w:val="en-US"/>
+        </w:rPr>
+        <w:t>ListTaxis</w:t>
+      </w:r>
+      <w:proofErr w:type="spellEnd"/>
+      <w:r>
+        <w:rPr>
+          <w:lang w:val="en-US"/>
+        </w:rPr>
+        <w:t xml:space="preserve">: public </w:t>
+      </w:r>
+      <w:proofErr w:type="spellStart"/>
+      <w:r>
+        <w:rPr>
+          <w:lang w:val="en-US"/>
+        </w:rPr>
+        <w:t>MenuItem</w:t>
+      </w:r>
+      <w:proofErr w:type="spellEnd"/>
+    </w:p>
+    <w:p>
+      <w:r>
+        <w:rPr>
+          <w:lang w:val="en-US"/>
+        </w:rPr>
+        <w:t>Override-</w:t>
+      </w:r>
+      <w:r>
+        <w:t xml:space="preserve">ва </w:t>
+      </w:r>
+      <w:r>
+        <w:rPr>
+          <w:lang w:val="en-US"/>
+        </w:rPr>
+        <w:t xml:space="preserve">handle </w:t>
+      </w:r>
+      <w:r>
+        <w:t xml:space="preserve">метода, създава ново подменю което ще ипище всички таксита като </w:t>
+      </w:r>
+      <w:proofErr w:type="gramStart"/>
+      <w:r>
+        <w:t>опции(</w:t>
+      </w:r>
+      <w:proofErr w:type="spellStart"/>
+      <w:proofErr w:type="gramEnd"/>
+      <w:r>
+        <w:rPr>
+          <w:lang w:val="en-US"/>
+        </w:rPr>
+        <w:t>ListRoutesForTaxi</w:t>
+      </w:r>
+      <w:proofErr w:type="spellEnd"/>
+      <w:r>
+        <w:t>).</w:t>
+      </w:r>
+    </w:p>
+    <w:p>
+      <w:pPr>
+        <w:pStyle w:val="Heading2"/>
+        <w:rPr>
+          <w:lang w:val="en-US"/>
+        </w:rPr>
+      </w:pPr>
+      <w:r>
+        <w:rPr>
+          <w:lang w:val="en-US"/>
+        </w:rPr>
+        <w:lastRenderedPageBreak/>
+        <w:t xml:space="preserve">Class </w:t>
+      </w:r>
+      <w:proofErr w:type="spellStart"/>
+      <w:r>
+        <w:rPr>
+          <w:lang w:val="en-US"/>
+        </w:rPr>
+        <w:t>TaxiDetails</w:t>
+      </w:r>
+      <w:proofErr w:type="spellEnd"/>
+      <w:r>
+        <w:rPr>
+          <w:lang w:val="en-US"/>
+        </w:rPr>
+        <w:t xml:space="preserve">: public </w:t>
+      </w:r>
+      <w:proofErr w:type="spellStart"/>
+      <w:r>
+        <w:rPr>
+          <w:lang w:val="en-US"/>
+        </w:rPr>
+        <w:t>MenuItem</w:t>
+      </w:r>
+      <w:proofErr w:type="spellEnd"/>
+    </w:p>
+    <w:p>
+      <w:r>
+        <w:rPr>
+          <w:lang w:val="en-US"/>
+        </w:rPr>
+        <w:t>Override-</w:t>
+      </w:r>
+      <w:r>
+        <w:t xml:space="preserve">ва </w:t>
+      </w:r>
+      <w:r>
+        <w:rPr>
+          <w:lang w:val="en-US"/>
+        </w:rPr>
+        <w:t xml:space="preserve">handle </w:t>
+      </w:r>
+      <w:r>
+        <w:t xml:space="preserve">метода, </w:t>
+      </w:r>
+      <w:r>
+        <w:t>като принтира на стандартния изход всикчи таксита и техните маршрути</w:t>
+      </w:r>
+    </w:p>
+    <w:p>
+      <w:pPr>
+        <w:pStyle w:val="Heading2"/>
+        <w:rPr>
+          <w:lang w:val="en-US"/>
+        </w:rPr>
+      </w:pPr>
+      <w:r>
+        <w:rPr>
+          <w:lang w:val="en-US"/>
+        </w:rPr>
+        <w:t xml:space="preserve">Class </w:t>
+      </w:r>
+      <w:proofErr w:type="spellStart"/>
+      <w:r>
+        <w:rPr>
+          <w:lang w:val="en-US"/>
+        </w:rPr>
+        <w:t>SaveToFile</w:t>
+      </w:r>
+      <w:proofErr w:type="spellEnd"/>
+      <w:r>
+        <w:rPr>
+          <w:lang w:val="en-US"/>
+        </w:rPr>
+        <w:t xml:space="preserve">: public </w:t>
+      </w:r>
+      <w:proofErr w:type="spellStart"/>
+      <w:r>
+        <w:rPr>
+          <w:lang w:val="en-US"/>
+        </w:rPr>
+        <w:t>MenuItem</w:t>
+      </w:r>
+      <w:proofErr w:type="spellEnd"/>
+    </w:p>
+    <w:p>
+      <w:r>
+        <w:rPr>
+          <w:lang w:val="en-US"/>
+        </w:rPr>
+        <w:t>Override</w:t>
+      </w:r>
+      <w:r>
+        <w:t xml:space="preserve">-ва </w:t>
+      </w:r>
+      <w:r>
+        <w:rPr>
+          <w:lang w:val="en-US"/>
+        </w:rPr>
+        <w:t xml:space="preserve">handle </w:t>
+      </w:r>
+      <w:r>
+        <w:t>метода като иска от потребителя да въведе име на файл, в който да се запази конфигурацията.</w:t>
+      </w:r>
+    </w:p>
+    <w:p>
+      <w:pPr>
+        <w:rPr>
+          <w:lang w:val="en-US"/>
+        </w:rPr>
+      </w:pPr>
+      <w:r>
+        <w:t xml:space="preserve">Запазват се елементите във векторите на </w:t>
+      </w:r>
+      <w:proofErr w:type="spellStart"/>
+      <w:r>
+        <w:rPr>
+          <w:lang w:val="en-US"/>
+        </w:rPr>
+        <w:t>TaxiState</w:t>
+      </w:r>
+      <w:proofErr w:type="spellEnd"/>
+      <w:r>
+        <w:rPr>
+          <w:lang w:val="en-US"/>
+        </w:rPr>
+        <w:t xml:space="preserve"> </w:t>
+      </w:r>
+      <w:r>
+        <w:t xml:space="preserve">в текстови фаил като за записването се ипозлват </w:t>
+      </w:r>
+      <w:r>
+        <w:rPr>
+          <w:lang w:val="en-US"/>
+        </w:rPr>
+        <w:t>override</w:t>
+      </w:r>
+      <w:r>
+        <w:t xml:space="preserve">-и на операторите </w:t>
+      </w:r>
+    </w:p>
+    <w:p>
+      <w:pPr>
+        <w:autoSpaceDE w:val="0"/>
+        <w:autoSpaceDN w:val="0"/>
+        <w:adjustRightInd w:val="0"/>
+        <w:spacing w:after="0" w:line="240" w:lineRule="auto"/>
+        <w:rPr>
+          <w:rFonts w:ascii="Consolas" w:hAnsi="Consolas" w:cs="Consolas"/>
+          <w:color w:val="000000"/>
+          <w:sz w:val="19"/>
+          <w:szCs w:val="19"/>
+        </w:rPr>
+      </w:pPr>
+      <w:r>
+        <w:rPr>
+          <w:rFonts w:ascii="Consolas" w:hAnsi="Consolas" w:cs="Consolas"/>
+          <w:color w:val="000000"/>
+          <w:sz w:val="19"/>
+          <w:szCs w:val="19"/>
+        </w:rPr>
+        <w:t>std::</w:t>
+      </w:r>
+      <w:r>
+        <w:rPr>
+          <w:rFonts w:ascii="Consolas" w:hAnsi="Consolas" w:cs="Consolas"/>
+          <w:color w:val="2B91AF"/>
+          <w:sz w:val="19"/>
+          <w:szCs w:val="19"/>
+        </w:rPr>
+        <w:t>ofstream</w:t>
+      </w:r>
+      <w:r>
+        <w:rPr>
+          <w:rFonts w:ascii="Consolas" w:hAnsi="Consolas" w:cs="Consolas"/>
+          <w:color w:val="000000"/>
+          <w:sz w:val="19"/>
+          <w:szCs w:val="19"/>
+        </w:rPr>
+        <w:t xml:space="preserve">&amp; </w:t>
+      </w:r>
+      <w:r>
+        <w:rPr>
+          <w:rFonts w:ascii="Consolas" w:hAnsi="Consolas" w:cs="Consolas"/>
+          <w:color w:val="008080"/>
+          <w:sz w:val="19"/>
+          <w:szCs w:val="19"/>
+        </w:rPr>
+        <w:t>operator&lt;&lt;</w:t>
+      </w:r>
+      <w:r>
+        <w:rPr>
+          <w:rFonts w:ascii="Consolas" w:hAnsi="Consolas" w:cs="Consolas"/>
+          <w:color w:val="000000"/>
+          <w:sz w:val="19"/>
+          <w:szCs w:val="19"/>
+        </w:rPr>
+        <w:t>(std::</w:t>
+      </w:r>
+      <w:r>
+        <w:rPr>
+          <w:rFonts w:ascii="Consolas" w:hAnsi="Consolas" w:cs="Consolas"/>
+          <w:color w:val="2B91AF"/>
+          <w:sz w:val="19"/>
+          <w:szCs w:val="19"/>
+        </w:rPr>
+        <w:t>ofstream</w:t>
+      </w:r>
+      <w:r>
+        <w:rPr>
+          <w:rFonts w:ascii="Consolas" w:hAnsi="Consolas" w:cs="Consolas"/>
+          <w:color w:val="000000"/>
+          <w:sz w:val="19"/>
+          <w:szCs w:val="19"/>
+        </w:rPr>
+        <w:t xml:space="preserve">&amp; </w:t>
+      </w:r>
+      <w:r>
+        <w:rPr>
+          <w:rFonts w:ascii="Consolas" w:hAnsi="Consolas" w:cs="Consolas"/>
+          <w:color w:val="808080"/>
+          <w:sz w:val="19"/>
+          <w:szCs w:val="19"/>
+        </w:rPr>
+        <w:t>os</w:t>
+      </w:r>
+      <w:r>
+        <w:rPr>
+          <w:rFonts w:ascii="Consolas" w:hAnsi="Consolas" w:cs="Consolas"/>
+          <w:color w:val="000000"/>
+          <w:sz w:val="19"/>
+          <w:szCs w:val="19"/>
+        </w:rPr>
+        <w:t xml:space="preserve">, </w:t>
+      </w:r>
+      <w:r>
+        <w:rPr>
+          <w:rFonts w:ascii="Consolas" w:hAnsi="Consolas" w:cs="Consolas"/>
+          <w:color w:val="0000FF"/>
+          <w:sz w:val="19"/>
+          <w:szCs w:val="19"/>
+        </w:rPr>
+        <w:t>const</w:t>
+      </w:r>
+      <w:r>
+        <w:rPr>
+          <w:rFonts w:ascii="Consolas" w:hAnsi="Consolas" w:cs="Consolas"/>
+          <w:color w:val="000000"/>
+          <w:sz w:val="19"/>
+          <w:szCs w:val="19"/>
+        </w:rPr>
+        <w:t xml:space="preserve"> </w:t>
+      </w:r>
+      <w:r>
+        <w:rPr>
+          <w:rFonts w:ascii="Consolas" w:hAnsi="Consolas" w:cs="Consolas"/>
+          <w:color w:val="2B91AF"/>
+          <w:sz w:val="19"/>
+          <w:szCs w:val="19"/>
+        </w:rPr>
+        <w:t>Route</w:t>
+      </w:r>
+      <w:r>
+        <w:rPr>
+          <w:rFonts w:ascii="Consolas" w:hAnsi="Consolas" w:cs="Consolas"/>
+          <w:color w:val="000000"/>
+          <w:sz w:val="19"/>
+          <w:szCs w:val="19"/>
+        </w:rPr>
+        <w:t xml:space="preserve">&amp; </w:t>
+      </w:r>
+      <w:r>
+        <w:rPr>
+          <w:rFonts w:ascii="Consolas" w:hAnsi="Consolas" w:cs="Consolas"/>
+          <w:color w:val="808080"/>
+          <w:sz w:val="19"/>
+          <w:szCs w:val="19"/>
+        </w:rPr>
+        <w:t>route</w:t>
+      </w:r>
+      <w:r>
+        <w:rPr>
+          <w:rFonts w:ascii="Consolas" w:hAnsi="Consolas" w:cs="Consolas"/>
+          <w:color w:val="000000"/>
+          <w:sz w:val="19"/>
+          <w:szCs w:val="19"/>
+        </w:rPr>
+        <w:t>)</w:t>
+      </w:r>
+    </w:p>
+    <w:p>
+      <w:pPr>
+        <w:autoSpaceDE w:val="0"/>
+        <w:autoSpaceDN w:val="0"/>
+        <w:adjustRightInd w:val="0"/>
+        <w:spacing w:after="0" w:line="240" w:lineRule="auto"/>
+        <w:rPr>
+          <w:rFonts w:ascii="Consolas" w:hAnsi="Consolas" w:cs="Consolas"/>
+          <w:color w:val="000000"/>
+          <w:sz w:val="19"/>
+          <w:szCs w:val="19"/>
+        </w:rPr>
+      </w:pPr>
+      <w:r>
+        <w:rPr>
+          <w:rFonts w:ascii="Consolas" w:hAnsi="Consolas" w:cs="Consolas"/>
+          <w:color w:val="000000"/>
+          <w:sz w:val="19"/>
+          <w:szCs w:val="19"/>
+        </w:rPr>
+        <w:t>std::</w:t>
+      </w:r>
+      <w:r>
+        <w:rPr>
+          <w:rFonts w:ascii="Consolas" w:hAnsi="Consolas" w:cs="Consolas"/>
+          <w:color w:val="2B91AF"/>
+          <w:sz w:val="19"/>
+          <w:szCs w:val="19"/>
+        </w:rPr>
+        <w:t>ofstream</w:t>
+      </w:r>
+      <w:r>
+        <w:rPr>
+          <w:rFonts w:ascii="Consolas" w:hAnsi="Consolas" w:cs="Consolas"/>
+          <w:color w:val="000000"/>
+          <w:sz w:val="19"/>
+          <w:szCs w:val="19"/>
+        </w:rPr>
+        <w:t xml:space="preserve">&amp; </w:t>
+      </w:r>
+      <w:r>
+        <w:rPr>
+          <w:rFonts w:ascii="Consolas" w:hAnsi="Consolas" w:cs="Consolas"/>
+          <w:color w:val="008080"/>
+          <w:sz w:val="19"/>
+          <w:szCs w:val="19"/>
+        </w:rPr>
+        <w:t>operator&lt;&lt;</w:t>
+      </w:r>
+      <w:r>
+        <w:rPr>
+          <w:rFonts w:ascii="Consolas" w:hAnsi="Consolas" w:cs="Consolas"/>
+          <w:color w:val="000000"/>
+          <w:sz w:val="19"/>
+          <w:szCs w:val="19"/>
+        </w:rPr>
+        <w:t>(std::</w:t>
+      </w:r>
+      <w:r>
+        <w:rPr>
+          <w:rFonts w:ascii="Consolas" w:hAnsi="Consolas" w:cs="Consolas"/>
+          <w:color w:val="2B91AF"/>
+          <w:sz w:val="19"/>
+          <w:szCs w:val="19"/>
+        </w:rPr>
+        <w:t>ofstream</w:t>
+      </w:r>
+      <w:r>
+        <w:rPr>
+          <w:rFonts w:ascii="Consolas" w:hAnsi="Consolas" w:cs="Consolas"/>
+          <w:color w:val="000000"/>
+          <w:sz w:val="19"/>
+          <w:szCs w:val="19"/>
+        </w:rPr>
+        <w:t xml:space="preserve">&amp; </w:t>
+      </w:r>
+      <w:r>
+        <w:rPr>
+          <w:rFonts w:ascii="Consolas" w:hAnsi="Consolas" w:cs="Consolas"/>
+          <w:color w:val="808080"/>
+          <w:sz w:val="19"/>
+          <w:szCs w:val="19"/>
+        </w:rPr>
+        <w:t>os</w:t>
+      </w:r>
+      <w:r>
+        <w:rPr>
+          <w:rFonts w:ascii="Consolas" w:hAnsi="Consolas" w:cs="Consolas"/>
+          <w:color w:val="000000"/>
+          <w:sz w:val="19"/>
+          <w:szCs w:val="19"/>
+        </w:rPr>
+        <w:t xml:space="preserve">, </w:t>
+      </w:r>
+      <w:r>
+        <w:rPr>
+          <w:rFonts w:ascii="Consolas" w:hAnsi="Consolas" w:cs="Consolas"/>
+          <w:color w:val="0000FF"/>
+          <w:sz w:val="19"/>
+          <w:szCs w:val="19"/>
+        </w:rPr>
+        <w:t>const</w:t>
+      </w:r>
+      <w:r>
+        <w:rPr>
+          <w:rFonts w:ascii="Consolas" w:hAnsi="Consolas" w:cs="Consolas"/>
+          <w:color w:val="000000"/>
+          <w:sz w:val="19"/>
+          <w:szCs w:val="19"/>
+        </w:rPr>
+        <w:t xml:space="preserve"> </w:t>
+      </w:r>
+      <w:r>
+        <w:rPr>
+          <w:rFonts w:ascii="Consolas" w:hAnsi="Consolas" w:cs="Consolas"/>
+          <w:color w:val="2B91AF"/>
+          <w:sz w:val="19"/>
+          <w:szCs w:val="19"/>
+        </w:rPr>
+        <w:t>Car</w:t>
+      </w:r>
+      <w:r>
+        <w:rPr>
+          <w:rFonts w:ascii="Consolas" w:hAnsi="Consolas" w:cs="Consolas"/>
+          <w:color w:val="000000"/>
+          <w:sz w:val="19"/>
+          <w:szCs w:val="19"/>
+        </w:rPr>
+        <w:t xml:space="preserve">&amp; </w:t>
+      </w:r>
+      <w:r>
+        <w:rPr>
+          <w:rFonts w:ascii="Consolas" w:hAnsi="Consolas" w:cs="Consolas"/>
+          <w:color w:val="808080"/>
+          <w:sz w:val="19"/>
+          <w:szCs w:val="19"/>
+        </w:rPr>
+        <w:t>car</w:t>
+      </w:r>
+      <w:r>
+        <w:rPr>
+          <w:rFonts w:ascii="Consolas" w:hAnsi="Consolas" w:cs="Consolas"/>
+          <w:color w:val="000000"/>
+          <w:sz w:val="19"/>
+          <w:szCs w:val="19"/>
+        </w:rPr>
+        <w:t>)</w:t>
+      </w:r>
+    </w:p>
+    <w:p>
+      <w:pPr>
+        <w:rPr>
+          <w:lang w:val="en-US"/>
+        </w:rPr>
+      </w:pPr>
+    </w:p>
+    <w:p>
+      <w:pPr>
+        <w:pStyle w:val="Heading2"/>
+        <w:rPr>
+          <w:lang w:val="en-US"/>
+        </w:rPr>
+      </w:pPr>
+      <w:r>
+        <w:rPr>
+          <w:lang w:val="en-US"/>
+        </w:rPr>
+        <w:t xml:space="preserve">Class </w:t>
+      </w:r>
+      <w:proofErr w:type="spellStart"/>
+      <w:r>
+        <w:rPr>
+          <w:lang w:val="en-US"/>
+        </w:rPr>
+        <w:t>LoadFromFile</w:t>
+      </w:r>
+      <w:proofErr w:type="spellEnd"/>
+      <w:r>
+        <w:rPr>
+          <w:lang w:val="en-US"/>
+        </w:rPr>
+        <w:t xml:space="preserve">: public </w:t>
+      </w:r>
+      <w:proofErr w:type="spellStart"/>
+      <w:r>
+        <w:rPr>
+          <w:lang w:val="en-US"/>
+        </w:rPr>
+        <w:t>MenuItem</w:t>
+      </w:r>
+      <w:proofErr w:type="spellEnd"/>
+    </w:p>
+    <w:p>
+      <w:r>
+        <w:rPr>
+          <w:lang w:val="en-US"/>
+        </w:rPr>
+        <w:t>Override</w:t>
+      </w:r>
+      <w:r>
+        <w:t xml:space="preserve">-ва </w:t>
+      </w:r>
+      <w:r>
+        <w:rPr>
+          <w:lang w:val="en-US"/>
+        </w:rPr>
+        <w:t xml:space="preserve">handle </w:t>
+      </w:r>
+      <w:r>
+        <w:t>метода като иска от потребителя да въведе име на файл, от който да се прочете конфигурацията.</w:t>
+      </w:r>
+    </w:p>
+    <w:p>
+      <w:r>
+        <w:t xml:space="preserve">За четене от файл се използва – четене по ред и след това </w:t>
+      </w:r>
+      <w:proofErr w:type="spellStart"/>
+      <w:r>
+        <w:rPr>
+          <w:lang w:val="en-US"/>
+        </w:rPr>
+        <w:t>stringstream</w:t>
+      </w:r>
+      <w:proofErr w:type="spellEnd"/>
+      <w:r>
+        <w:rPr>
+          <w:lang w:val="en-US"/>
+        </w:rPr>
+        <w:t xml:space="preserve"> </w:t>
+      </w:r>
+      <w:r>
+        <w:t>и о</w:t>
+      </w:r>
+      <w:proofErr w:type="spellStart"/>
+      <w:r>
+        <w:rPr>
+          <w:lang w:val="en-US"/>
+        </w:rPr>
+        <w:t>verride</w:t>
+      </w:r>
+      <w:proofErr w:type="spellEnd"/>
+      <w:r>
+        <w:rPr>
+          <w:lang w:val="en-US"/>
+        </w:rPr>
+        <w:t xml:space="preserve"> </w:t>
+      </w:r>
+      <w:r>
+        <w:t>на операторите:</w:t>
+      </w:r>
+    </w:p>
+    <w:p>
+      <w:pPr>
+        <w:autoSpaceDE w:val="0"/>
+        <w:autoSpaceDN w:val="0"/>
+        <w:adjustRightInd w:val="0"/>
+        <w:spacing w:after="0" w:line="240" w:lineRule="auto"/>
+        <w:rPr>
+          <w:rFonts w:ascii="Consolas" w:hAnsi="Consolas" w:cs="Consolas"/>
+          <w:color w:val="000000"/>
+          <w:sz w:val="19"/>
+          <w:szCs w:val="19"/>
+        </w:rPr>
+      </w:pPr>
+      <w:r>
+        <w:rPr>
+          <w:rFonts w:ascii="Consolas" w:hAnsi="Consolas" w:cs="Consolas"/>
+          <w:color w:val="000000"/>
+          <w:sz w:val="19"/>
+          <w:szCs w:val="19"/>
+        </w:rPr>
+        <w:t>std::</w:t>
+      </w:r>
+      <w:r>
+        <w:rPr>
+          <w:rFonts w:ascii="Consolas" w:hAnsi="Consolas" w:cs="Consolas"/>
+          <w:color w:val="2B91AF"/>
+          <w:sz w:val="19"/>
+          <w:szCs w:val="19"/>
+        </w:rPr>
+        <w:t>istream</w:t>
+      </w:r>
+      <w:r>
+        <w:rPr>
+          <w:rFonts w:ascii="Consolas" w:hAnsi="Consolas" w:cs="Consolas"/>
+          <w:color w:val="000000"/>
+          <w:sz w:val="19"/>
+          <w:szCs w:val="19"/>
+        </w:rPr>
+        <w:t xml:space="preserve">&amp; </w:t>
+      </w:r>
+      <w:r>
+        <w:rPr>
+          <w:rFonts w:ascii="Consolas" w:hAnsi="Consolas" w:cs="Consolas"/>
+          <w:color w:val="008080"/>
+          <w:sz w:val="19"/>
+          <w:szCs w:val="19"/>
+        </w:rPr>
+        <w:t>operator&gt;&gt;</w:t>
+      </w:r>
+      <w:r>
+        <w:rPr>
+          <w:rFonts w:ascii="Consolas" w:hAnsi="Consolas" w:cs="Consolas"/>
+          <w:color w:val="000000"/>
+          <w:sz w:val="19"/>
+          <w:szCs w:val="19"/>
+        </w:rPr>
+        <w:t>(std::</w:t>
+      </w:r>
+      <w:r>
+        <w:rPr>
+          <w:rFonts w:ascii="Consolas" w:hAnsi="Consolas" w:cs="Consolas"/>
+          <w:color w:val="2B91AF"/>
+          <w:sz w:val="19"/>
+          <w:szCs w:val="19"/>
+        </w:rPr>
+        <w:t>istream</w:t>
+      </w:r>
+      <w:r>
+        <w:rPr>
+          <w:rFonts w:ascii="Consolas" w:hAnsi="Consolas" w:cs="Consolas"/>
+          <w:color w:val="000000"/>
+          <w:sz w:val="19"/>
+          <w:szCs w:val="19"/>
+        </w:rPr>
+        <w:t xml:space="preserve">&amp; </w:t>
+      </w:r>
+      <w:r>
+        <w:rPr>
+          <w:rFonts w:ascii="Consolas" w:hAnsi="Consolas" w:cs="Consolas"/>
+          <w:color w:val="808080"/>
+          <w:sz w:val="19"/>
+          <w:szCs w:val="19"/>
+        </w:rPr>
+        <w:t>is</w:t>
+      </w:r>
+      <w:r>
+        <w:rPr>
+          <w:rFonts w:ascii="Consolas" w:hAnsi="Consolas" w:cs="Consolas"/>
+          <w:color w:val="000000"/>
+          <w:sz w:val="19"/>
+          <w:szCs w:val="19"/>
+        </w:rPr>
+        <w:t xml:space="preserve">, </w:t>
+      </w:r>
+      <w:r>
+        <w:rPr>
+          <w:rFonts w:ascii="Consolas" w:hAnsi="Consolas" w:cs="Consolas"/>
+          <w:color w:val="2B91AF"/>
+          <w:sz w:val="19"/>
+          <w:szCs w:val="19"/>
+        </w:rPr>
+        <w:t>Car</w:t>
+      </w:r>
+      <w:r>
+        <w:rPr>
+          <w:rFonts w:ascii="Consolas" w:hAnsi="Consolas" w:cs="Consolas"/>
+          <w:color w:val="000000"/>
+          <w:sz w:val="19"/>
+          <w:szCs w:val="19"/>
+        </w:rPr>
+        <w:t xml:space="preserve">&amp; </w:t>
+      </w:r>
+      <w:r>
+        <w:rPr>
+          <w:rFonts w:ascii="Consolas" w:hAnsi="Consolas" w:cs="Consolas"/>
+          <w:color w:val="808080"/>
+          <w:sz w:val="19"/>
+          <w:szCs w:val="19"/>
+        </w:rPr>
+        <w:t>car</w:t>
+      </w:r>
+      <w:r>
+        <w:rPr>
+          <w:rFonts w:ascii="Consolas" w:hAnsi="Consolas" w:cs="Consolas"/>
+          <w:color w:val="000000"/>
+          <w:sz w:val="19"/>
+          <w:szCs w:val="19"/>
+        </w:rPr>
+        <w:t>)</w:t>
+      </w:r>
+    </w:p>
+    <w:p>
+      <w:pPr>
+        <w:rPr>
+          <w:rFonts w:ascii="Consolas" w:hAnsi="Consolas" w:cs="Consolas"/>
+          <w:color w:val="000000"/>
+          <w:sz w:val="19"/>
+          <w:szCs w:val="19"/>
+        </w:rPr>
+      </w:pPr>
+      <w:r>
+        <w:rPr>
+          <w:rFonts w:ascii="Consolas" w:hAnsi="Consolas" w:cs="Consolas"/>
+          <w:color w:val="000000"/>
+          <w:sz w:val="19"/>
+          <w:szCs w:val="19"/>
+        </w:rPr>
+        <w:t>std::</w:t>
+      </w:r>
+      <w:r>
+        <w:rPr>
+          <w:rFonts w:ascii="Consolas" w:hAnsi="Consolas" w:cs="Consolas"/>
+          <w:color w:val="2B91AF"/>
+          <w:sz w:val="19"/>
+          <w:szCs w:val="19"/>
+        </w:rPr>
+        <w:t>istream</w:t>
+      </w:r>
+      <w:r>
+        <w:rPr>
+          <w:rFonts w:ascii="Consolas" w:hAnsi="Consolas" w:cs="Consolas"/>
+          <w:color w:val="000000"/>
+          <w:sz w:val="19"/>
+          <w:szCs w:val="19"/>
+        </w:rPr>
+        <w:t xml:space="preserve">&amp; </w:t>
+      </w:r>
+      <w:r>
+        <w:rPr>
+          <w:rFonts w:ascii="Consolas" w:hAnsi="Consolas" w:cs="Consolas"/>
+          <w:color w:val="008080"/>
+          <w:sz w:val="19"/>
+          <w:szCs w:val="19"/>
+        </w:rPr>
+        <w:t>operator&gt;&gt;</w:t>
+      </w:r>
+      <w:r>
+        <w:rPr>
+          <w:rFonts w:ascii="Consolas" w:hAnsi="Consolas" w:cs="Consolas"/>
+          <w:color w:val="000000"/>
+          <w:sz w:val="19"/>
+          <w:szCs w:val="19"/>
+        </w:rPr>
+        <w:t>(std::</w:t>
+      </w:r>
+      <w:r>
+        <w:rPr>
+          <w:rFonts w:ascii="Consolas" w:hAnsi="Consolas" w:cs="Consolas"/>
+          <w:color w:val="2B91AF"/>
+          <w:sz w:val="19"/>
+          <w:szCs w:val="19"/>
+        </w:rPr>
+        <w:t>istream</w:t>
+      </w:r>
+      <w:r>
+        <w:rPr>
+          <w:rFonts w:ascii="Consolas" w:hAnsi="Consolas" w:cs="Consolas"/>
+          <w:color w:val="000000"/>
+          <w:sz w:val="19"/>
+          <w:szCs w:val="19"/>
+        </w:rPr>
+        <w:t xml:space="preserve">&amp; </w:t>
+      </w:r>
+      <w:r>
+        <w:rPr>
+          <w:rFonts w:ascii="Consolas" w:hAnsi="Consolas" w:cs="Consolas"/>
+          <w:color w:val="808080"/>
+          <w:sz w:val="19"/>
+          <w:szCs w:val="19"/>
+        </w:rPr>
+        <w:t>is</w:t>
+      </w:r>
+      <w:r>
+        <w:rPr>
+          <w:rFonts w:ascii="Consolas" w:hAnsi="Consolas" w:cs="Consolas"/>
+          <w:color w:val="000000"/>
+          <w:sz w:val="19"/>
+          <w:szCs w:val="19"/>
+        </w:rPr>
+        <w:t xml:space="preserve">, </w:t>
+      </w:r>
+      <w:r>
+        <w:rPr>
+          <w:rFonts w:ascii="Consolas" w:hAnsi="Consolas" w:cs="Consolas"/>
+          <w:color w:val="2B91AF"/>
+          <w:sz w:val="19"/>
+          <w:szCs w:val="19"/>
+        </w:rPr>
+        <w:t>Route</w:t>
+      </w:r>
+      <w:r>
+        <w:rPr>
+          <w:rFonts w:ascii="Consolas" w:hAnsi="Consolas" w:cs="Consolas"/>
+          <w:color w:val="000000"/>
+          <w:sz w:val="19"/>
+          <w:szCs w:val="19"/>
+        </w:rPr>
+        <w:t xml:space="preserve">&amp; </w:t>
+      </w:r>
+      <w:r>
+        <w:rPr>
+          <w:rFonts w:ascii="Consolas" w:hAnsi="Consolas" w:cs="Consolas"/>
+          <w:color w:val="808080"/>
+          <w:sz w:val="19"/>
+          <w:szCs w:val="19"/>
+        </w:rPr>
+        <w:t>route</w:t>
+      </w:r>
+      <w:r>
+        <w:rPr>
+          <w:rFonts w:ascii="Consolas" w:hAnsi="Consolas" w:cs="Consolas"/>
+          <w:color w:val="000000"/>
+          <w:sz w:val="19"/>
+          <w:szCs w:val="19"/>
+        </w:rPr>
+        <w:t>)</w:t>
+      </w:r>
+      <w:r>
+        <w:rPr>
+          <w:rFonts w:ascii="Consolas" w:hAnsi="Consolas" w:cs="Consolas"/>
+          <w:color w:val="000000"/>
+          <w:sz w:val="19"/>
+          <w:szCs w:val="19"/>
+        </w:rPr>
+        <w:br/>
+        <w:t>std::</w:t>
+      </w:r>
+      <w:r>
+        <w:rPr>
+          <w:rFonts w:ascii="Consolas" w:hAnsi="Consolas" w:cs="Consolas"/>
+          <w:color w:val="2B91AF"/>
+          <w:sz w:val="19"/>
+          <w:szCs w:val="19"/>
+        </w:rPr>
+        <w:t>istream</w:t>
+      </w:r>
+      <w:r>
+        <w:rPr>
+          <w:rFonts w:ascii="Consolas" w:hAnsi="Consolas" w:cs="Consolas"/>
+          <w:color w:val="000000"/>
+          <w:sz w:val="19"/>
+          <w:szCs w:val="19"/>
+        </w:rPr>
+        <w:t xml:space="preserve">&amp; </w:t>
+      </w:r>
+      <w:r>
+        <w:rPr>
+          <w:rFonts w:ascii="Consolas" w:hAnsi="Consolas" w:cs="Consolas"/>
+          <w:color w:val="008080"/>
+          <w:sz w:val="19"/>
+          <w:szCs w:val="19"/>
+        </w:rPr>
+        <w:t>operator&gt;&gt;</w:t>
+      </w:r>
+      <w:r>
+        <w:rPr>
+          <w:rFonts w:ascii="Consolas" w:hAnsi="Consolas" w:cs="Consolas"/>
+          <w:color w:val="000000"/>
+          <w:sz w:val="19"/>
+          <w:szCs w:val="19"/>
+        </w:rPr>
+        <w:t>(std::</w:t>
+      </w:r>
+      <w:r>
+        <w:rPr>
+          <w:rFonts w:ascii="Consolas" w:hAnsi="Consolas" w:cs="Consolas"/>
+          <w:color w:val="2B91AF"/>
+          <w:sz w:val="19"/>
+          <w:szCs w:val="19"/>
+        </w:rPr>
+        <w:t>istream</w:t>
+      </w:r>
+      <w:r>
+        <w:rPr>
+          <w:rFonts w:ascii="Consolas" w:hAnsi="Consolas" w:cs="Consolas"/>
+          <w:color w:val="000000"/>
+          <w:sz w:val="19"/>
+          <w:szCs w:val="19"/>
+        </w:rPr>
+        <w:t xml:space="preserve">&amp; </w:t>
+      </w:r>
+      <w:r>
+        <w:rPr>
+          <w:rFonts w:ascii="Consolas" w:hAnsi="Consolas" w:cs="Consolas"/>
+          <w:color w:val="808080"/>
+          <w:sz w:val="19"/>
+          <w:szCs w:val="19"/>
+        </w:rPr>
+        <w:t>is</w:t>
+      </w:r>
+      <w:r>
+        <w:rPr>
+          <w:rFonts w:ascii="Consolas" w:hAnsi="Consolas" w:cs="Consolas"/>
+          <w:color w:val="000000"/>
+          <w:sz w:val="19"/>
+          <w:szCs w:val="19"/>
+        </w:rPr>
+        <w:t xml:space="preserve">, </w:t>
+      </w:r>
+      <w:r>
+        <w:rPr>
+          <w:rFonts w:ascii="Consolas" w:hAnsi="Consolas" w:cs="Consolas"/>
+          <w:color w:val="2B91AF"/>
+          <w:sz w:val="19"/>
+          <w:szCs w:val="19"/>
+        </w:rPr>
+        <w:t>Point</w:t>
+      </w:r>
+      <w:r>
+        <w:rPr>
+          <w:rFonts w:ascii="Consolas" w:hAnsi="Consolas" w:cs="Consolas"/>
+          <w:color w:val="000000"/>
+          <w:sz w:val="19"/>
+          <w:szCs w:val="19"/>
+        </w:rPr>
+        <w:t xml:space="preserve">&amp; </w:t>
+      </w:r>
+      <w:r>
+        <w:rPr>
+          <w:rFonts w:ascii="Consolas" w:hAnsi="Consolas" w:cs="Consolas"/>
+          <w:color w:val="808080"/>
+          <w:sz w:val="19"/>
+          <w:szCs w:val="19"/>
+        </w:rPr>
+        <w:t>point</w:t>
+      </w:r>
+      <w:r>
+        <w:rPr>
+          <w:rFonts w:ascii="Consolas" w:hAnsi="Consolas" w:cs="Consolas"/>
+          <w:color w:val="000000"/>
+          <w:sz w:val="19"/>
+          <w:szCs w:val="19"/>
+        </w:rPr>
+        <w:t>)</w:t>
+      </w:r>
+    </w:p>
+    <w:p>
+      <w:pPr>
+        <w:pStyle w:val="Heading2"/>
+      </w:pPr>
+      <w:r>
+        <w:rPr>
+          <w:lang w:val="en-US"/>
+        </w:rPr>
+        <w:t xml:space="preserve">Class </w:t>
+      </w:r>
+      <w:r>
+        <w:rPr>
+          <w:lang w:val="en-US"/>
+        </w:rPr>
+        <w:t>Exit</w:t>
+      </w:r>
+      <w:r>
+        <w:rPr>
+          <w:lang w:val="en-US"/>
+        </w:rPr>
+        <w:t xml:space="preserve">: public </w:t>
+      </w:r>
+      <w:proofErr w:type="spellStart"/>
+      <w:r>
+        <w:rPr>
+          <w:lang w:val="en-US"/>
+        </w:rPr>
+        <w:t>MenuItem</w:t>
+      </w:r>
+      <w:proofErr w:type="spellEnd"/>
+    </w:p>
+    <w:p>
+      <w:r>
+        <w:rPr>
+          <w:lang w:val="en-US"/>
+        </w:rPr>
+        <w:t>Override</w:t>
+      </w:r>
+      <w:r>
+        <w:t xml:space="preserve">-ва </w:t>
+      </w:r>
+      <w:r>
+        <w:rPr>
+          <w:lang w:val="en-US"/>
+        </w:rPr>
+        <w:t>handle</w:t>
+      </w:r>
+      <w:r>
+        <w:t xml:space="preserve"> метода като върща стойност за изход от менюто и така се напуска програмата</w:t>
       </w:r>
       <w:bookmarkStart w:id="0" w:name="_GoBack"/>
       <w:bookmarkEnd w:id="0"/>
-    </w:p>
-    <w:p>
-      <w:r>
-        <w:t xml:space="preserve">Всеки </w:t>
-      </w:r>
-      <w:proofErr w:type="spellStart"/>
-      <w:r>
-        <w:rPr>
-          <w:lang w:val="en-US"/>
-        </w:rPr>
-        <w:t>MenuItem</w:t>
-      </w:r>
-      <w:proofErr w:type="spellEnd"/>
-      <w:r>
-        <w:rPr>
-          <w:lang w:val="en-US"/>
-        </w:rPr>
-        <w:t xml:space="preserve"> </w:t>
-      </w:r>
-      <w:r>
-        <w:t xml:space="preserve">трябва да имплементира този метод, идеята на този метод е </w:t>
-      </w:r>
-      <w:r>
-        <w:t xml:space="preserve">да бъде имплементиран от конкретен </w:t>
-      </w:r>
-      <w:proofErr w:type="spellStart"/>
-      <w:r>
-        <w:rPr>
-          <w:lang w:val="en-US"/>
-        </w:rPr>
-        <w:t>MenuItem</w:t>
-      </w:r>
-      <w:proofErr w:type="spellEnd"/>
-      <w:r>
-        <w:rPr>
-          <w:lang w:val="en-US"/>
-        </w:rPr>
-        <w:t xml:space="preserve">, </w:t>
-      </w:r>
-      <w:r>
-        <w:t xml:space="preserve">като този метод ще бъде извикан при </w:t>
-      </w:r>
-      <w:r>
-        <w:t>избиране на опцията.</w:t>
-      </w:r>
-    </w:p>
-    <w:p>
-      <w:pPr>
-        <w:pStyle w:val="Heading2"/>
-        <w:rPr>
-          <w:lang w:val="en-US"/>
-        </w:rPr>
-      </w:pPr>
-      <w:r>
-        <w:rPr>
-          <w:lang w:val="en-US"/>
-        </w:rPr>
-        <w:t xml:space="preserve">Class </w:t>
-      </w:r>
-      <w:r>
-        <w:rPr>
-          <w:lang w:val="en-US"/>
-        </w:rPr>
-        <w:t>Car</w:t>
-      </w:r>
-    </w:p>
-    <w:p>
-      <w:r>
-        <w:t>Репрезентация на такси. Всяко такси има марка, модел, брой места, на колко години е автомобила, максимална товароспособност, среден разход и маршрут.</w:t>
-      </w:r>
-    </w:p>
-    <w:p>
-      <w:pPr>
-        <w:pStyle w:val="Heading3"/>
-        <w:rPr>
-          <w:lang w:val="en-US"/>
-        </w:rPr>
-      </w:pPr>
-      <w:proofErr w:type="spellStart"/>
-      <w:proofErr w:type="gramStart"/>
-      <w:r>
-        <w:rPr>
-          <w:lang w:val="en-US"/>
-        </w:rPr>
-        <w:t>calculateNeededPetrol</w:t>
-      </w:r>
-      <w:proofErr w:type="spellEnd"/>
-      <w:r>
-        <w:rPr>
-          <w:lang w:val="en-US"/>
-        </w:rPr>
-        <w:t>()</w:t>
-      </w:r>
-      <w:proofErr w:type="gramEnd"/>
-    </w:p>
-    <w:p>
-      <w:r>
-        <w:t>Пресмята колко литра гориво трябва на автомобила, за да изпълни маршрута нужния брой пъти(колкото е описано в самия маршрут)</w:t>
+      <w:r>
+        <w:t>.</w:t>
       </w:r>
     </w:p>
     <w:p/>
     <w:p>
       <w:pPr>
-        <w:pStyle w:val="Heading2"/>
-        <w:rPr>
-          <w:lang w:val="en-US"/>
-        </w:rPr>
-      </w:pPr>
-      <w:r>
-        <w:rPr>
-          <w:lang w:val="en-US"/>
-        </w:rPr>
-        <w:t xml:space="preserve">Class </w:t>
-      </w:r>
-      <w:r>
-        <w:rPr>
-          <w:lang w:val="en-US"/>
-        </w:rPr>
-        <w:t>Route</w:t>
-      </w:r>
-    </w:p>
-    <w:p>
-      <w:r>
-        <w:t xml:space="preserve">Репрезентира маршрут, всеки маршрут има име и брой пъти, които се обикаля. Нужните </w:t>
-      </w:r>
-      <w:r>
-        <w:rPr>
-          <w:lang w:val="en-US"/>
-        </w:rPr>
-        <w:t xml:space="preserve">getters </w:t>
-      </w:r>
-      <w:r>
-        <w:t xml:space="preserve">и </w:t>
-      </w:r>
-      <w:r>
-        <w:rPr>
-          <w:lang w:val="en-US"/>
-        </w:rPr>
-        <w:t xml:space="preserve">setters </w:t>
-      </w:r>
-      <w:r>
-        <w:t>за тези член-променливи.</w:t>
-      </w:r>
-    </w:p>
-    <w:p>
-      <w:pPr>
-        <w:pStyle w:val="Heading3"/>
-        <w:rPr>
-          <w:lang w:val="en-US"/>
-        </w:rPr>
-      </w:pPr>
-      <w:proofErr w:type="gramStart"/>
-      <w:r>
-        <w:rPr>
-          <w:lang w:val="en-US"/>
-        </w:rPr>
-        <w:t>double</w:t>
-      </w:r>
-      <w:proofErr w:type="gramEnd"/>
-      <w:r>
-        <w:rPr>
-          <w:lang w:val="en-US"/>
-        </w:rPr>
-        <w:t xml:space="preserve"> </w:t>
-      </w:r>
-      <w:proofErr w:type="spellStart"/>
-      <w:r>
-        <w:rPr>
-          <w:lang w:val="en-US"/>
-        </w:rPr>
-        <w:t>getLength</w:t>
-      </w:r>
-      <w:proofErr w:type="spellEnd"/>
-      <w:r>
-        <w:rPr>
-          <w:lang w:val="en-US"/>
-        </w:rPr>
-        <w:t>()</w:t>
-      </w:r>
-    </w:p>
-    <w:p>
-      <w:r>
-        <w:t>Изчислява и връща дължината на маршрута.</w:t>
-      </w:r>
-    </w:p>
-    <w:p>
-      <w:pPr>
-        <w:pStyle w:val="Heading2"/>
-        <w:rPr>
-          <w:lang w:val="en-US"/>
-        </w:rPr>
-      </w:pPr>
-      <w:r>
-        <w:rPr>
-          <w:lang w:val="en-US"/>
-        </w:rPr>
-        <w:t xml:space="preserve">Class </w:t>
-      </w:r>
-      <w:r>
-        <w:rPr>
-          <w:lang w:val="en-US"/>
-        </w:rPr>
-        <w:t>Point</w:t>
-      </w:r>
-    </w:p>
-    <w:p>
-      <w:r>
-        <w:t>Репрезентира точките от маршрутра, съдържа техните координати(географска дължина и ширина).</w:t>
-      </w:r>
-    </w:p>
-    <w:p>
-      <w:pPr>
-        <w:pStyle w:val="Heading3"/>
-        <w:rPr>
-          <w:lang w:val="en-US"/>
-        </w:rPr>
-      </w:pPr>
-      <w:proofErr w:type="gramStart"/>
-      <w:r>
-        <w:rPr>
-          <w:lang w:val="en-US"/>
-        </w:rPr>
-        <w:t>float</w:t>
-      </w:r>
-      <w:proofErr w:type="gramEnd"/>
-      <w:r>
-        <w:rPr>
-          <w:lang w:val="en-US"/>
-        </w:rPr>
-        <w:t xml:space="preserve"> </w:t>
-      </w:r>
-      <w:proofErr w:type="spellStart"/>
-      <w:r>
-        <w:rPr>
-          <w:lang w:val="en-US"/>
-        </w:rPr>
-        <w:t>distanceTo</w:t>
-      </w:r>
-      <w:proofErr w:type="spellEnd"/>
-      <w:r>
-        <w:rPr>
-          <w:lang w:val="en-US"/>
-        </w:rPr>
-        <w:t>(Point other)</w:t>
-      </w:r>
-    </w:p>
-    <w:p>
-      <w:r>
-        <w:t>изчислява разстоянието между текущата точка и подадената като аргумент</w:t>
-      </w:r>
+        <w:rPr>
+          <w:rFonts w:ascii="Consolas" w:hAnsi="Consolas" w:cs="Consolas"/>
+          <w:color w:val="000000"/>
+          <w:sz w:val="19"/>
+          <w:szCs w:val="19"/>
+        </w:rPr>
+      </w:pPr>
+    </w:p>
+    <w:p>
+      <w:pPr>
+        <w:rPr>
+          <w:rFonts w:ascii="Consolas" w:hAnsi="Consolas" w:cs="Consolas"/>
+          <w:color w:val="000000"/>
+          <w:sz w:val="19"/>
+          <w:szCs w:val="19"/>
+          <w:lang w:val="en-US"/>
+        </w:rPr>
+      </w:pPr>
+    </w:p>
+    <w:p/>
+    <w:p/>
+    <w:p>
+      <w:pPr>
+        <w:rPr>
+          <w:lang w:val="en-US"/>
+        </w:rPr>
+      </w:pPr>
+    </w:p>
+    <w:p>
+      <w:pPr>
+        <w:rPr>
+          <w:lang w:val="en-US"/>
+        </w:rPr>
+      </w:pPr>
+    </w:p>
+    <w:p>
+      <w:pPr>
+        <w:rPr>
+          <w:lang w:val="en-US"/>
+        </w:rPr>
+      </w:pPr>
+    </w:p>
+    <w:p>
+      <w:pPr>
+        <w:rPr>
+          <w:lang w:val="en-US"/>
+        </w:rPr>
+      </w:pPr>
+    </w:p>
+    <w:p>
+      <w:pPr>
+        <w:rPr>
+          <w:lang w:val="en-US"/>
+        </w:rPr>
+      </w:pPr>
+    </w:p>
+    <w:p>
+      <w:pPr>
+        <w:rPr>
+          <w:lang w:val="en-US"/>
+        </w:rPr>
+      </w:pPr>
     </w:p>
     <w:p/>
     <w:p>
@@ -785,6 +2345,7 @@
     </w:p>
     <w:sectPr>
       <w:headerReference w:type="default" r:id="rId8"/>
+      <w:footerReference w:type="default" r:id="rId9"/>
       <w:pgSz w:w="11906" w:h="16838"/>
       <w:pgMar w:top="1417" w:right="1417" w:bottom="1417" w:left="1417" w:header="708" w:footer="708" w:gutter="0"/>
       <w:cols w:space="708"/>
@@ -817,6 +2378,64 @@
     </w:p>
   </w:endnote>
 </w:endnotes>
+</file>
+
+<file path=word/footer1.xml><?xml version="1.0" encoding="utf-8"?>
+<w:ftr xmlns:wpc="http://schemas.microsoft.com/office/word/2010/wordprocessingCanvas" xmlns:cx="http://schemas.microsoft.com/office/drawing/2014/chartex" xmlns:cx1="http://schemas.microsoft.com/office/drawing/2015/9/8/chartex" xmlns:mc="http://schemas.openxmlformats.org/markup-compatibility/2006" xmlns:o="urn:schemas-microsoft-com:office:office" xmlns:r="http://schemas.openxmlformats.org/officeDocument/2006/relationships" xmlns:m="http://schemas.openxmlformats.org/officeDocument/2006/math" xmlns:v="urn:schemas-microsoft-com:vml" xmlns:wp14="http://schemas.microsoft.com/office/word/2010/wordprocessingDrawing" xmlns:wp="http://schemas.openxmlformats.org/drawingml/2006/wordprocessingDrawing" xmlns:w10="urn:schemas-microsoft-com:office:word" xmlns:w="http://schemas.openxmlformats.org/wordprocessingml/2006/main" xmlns:w14="http://schemas.microsoft.com/office/word/2010/wordml" xmlns:w15="http://schemas.microsoft.com/office/word/2012/wordml" xmlns:w16se="http://schemas.microsoft.com/office/word/2015/wordml/symex" xmlns:wpg="http://schemas.microsoft.com/office/word/2010/wordprocessingGroup" xmlns:wpi="http://schemas.microsoft.com/office/word/2010/wordprocessingInk" xmlns:wne="http://schemas.microsoft.com/office/word/2006/wordml" xmlns:wps="http://schemas.microsoft.com/office/word/2010/wordprocessingShape" mc:Ignorable="w14 w15 w16se wp14">
+  <w:p>
+    <w:pPr>
+      <w:pStyle w:val="Footer"/>
+      <w:jc w:val="center"/>
+      <w:rPr>
+        <w:caps/>
+        <w:noProof/>
+        <w:color w:val="5B9BD5" w:themeColor="accent1"/>
+      </w:rPr>
+    </w:pPr>
+    <w:r>
+      <w:rPr>
+        <w:caps/>
+        <w:color w:val="5B9BD5" w:themeColor="accent1"/>
+      </w:rPr>
+      <w:fldChar w:fldCharType="begin"/>
+    </w:r>
+    <w:r>
+      <w:rPr>
+        <w:caps/>
+        <w:color w:val="5B9BD5" w:themeColor="accent1"/>
+      </w:rPr>
+      <w:instrText xml:space="preserve"> PAGE   \* MERGEFORMAT </w:instrText>
+    </w:r>
+    <w:r>
+      <w:rPr>
+        <w:caps/>
+        <w:color w:val="5B9BD5" w:themeColor="accent1"/>
+      </w:rPr>
+      <w:fldChar w:fldCharType="separate"/>
+    </w:r>
+    <w:r>
+      <w:rPr>
+        <w:caps/>
+        <w:noProof/>
+        <w:color w:val="5B9BD5" w:themeColor="accent1"/>
+      </w:rPr>
+      <w:t>4</w:t>
+    </w:r>
+    <w:r>
+      <w:rPr>
+        <w:caps/>
+        <w:noProof/>
+        <w:color w:val="5B9BD5" w:themeColor="accent1"/>
+      </w:rPr>
+      <w:fldChar w:fldCharType="end"/>
+    </w:r>
+  </w:p>
+  <w:p>
+    <w:pPr>
+      <w:pStyle w:val="Footer"/>
+    </w:pPr>
+  </w:p>
+</w:ftr>
 </file>
 
 <file path=word/footnotes.xml><?xml version="1.0" encoding="utf-8"?>
@@ -1318,6 +2937,7 @@
   <w:style w:type="paragraph" w:default="1" w:styleId="Normal">
     <w:name w:val="Normal"/>
     <w:qFormat/>
+    <w:rsid w:val="00BF2F3F"/>
   </w:style>
   <w:style w:type="paragraph" w:styleId="Heading1">
     <w:name w:val="heading 1"/>
@@ -1846,7 +3466,7 @@
 </file>
 
 <file path=customXml/itemProps1.xml><?xml version="1.0" encoding="utf-8"?>
-<ds:datastoreItem xmlns:ds="http://schemas.openxmlformats.org/officeDocument/2006/customXml" ds:itemID="{52724F6B-8408-4E0F-8428-A82333526349}">
+<ds:datastoreItem xmlns:ds="http://schemas.openxmlformats.org/officeDocument/2006/customXml" ds:itemID="{5ADAC22F-8130-4698-A824-C962D3CCB3A9}">
   <ds:schemaRefs>
     <ds:schemaRef ds:uri="http://schemas.openxmlformats.org/officeDocument/2006/bibliography"/>
   </ds:schemaRefs>

</xml_diff>

<commit_message>
Updated UML class diagram
</commit_message>
<xml_diff>
--- a/КурсовПроект_ПЕ_ИванИвайловМилев_52_121218022.docx
+++ b/КурсовПроект_ПЕ_ИванИвайловМилев_52_121218022.docx
@@ -178,14 +178,10 @@
     </w:tbl>
     <w:p>
       <w:r>
-        <w:rPr>
-          <w:noProof/>
-          <w:lang w:eastAsia="bg-BG"/>
-        </w:rPr>
         <w:drawing>
-          <wp:inline distT="0" distB="0" distL="0" distR="0" wp14:anchorId="49A415DE" wp14:editId="12A4F3B1">
-            <wp:extent cx="6206100" cy="2754162"/>
-            <wp:effectExtent l="0" t="0" r="4445" b="8255"/>
+          <wp:inline distT="0" distB="0" distL="0" distR="0" wp14:anchorId="50BABC4D" wp14:editId="4A911F58">
+            <wp:extent cx="5760720" cy="2317115"/>
+            <wp:effectExtent l="0" t="0" r="0" b="6985"/>
             <wp:docPr id="1" name="Picture 1"/>
             <wp:cNvGraphicFramePr>
               <a:graphicFrameLocks xmlns:a="http://schemas.openxmlformats.org/drawingml/2006/main" noChangeAspect="1"/>
@@ -206,7 +202,7 @@
                   <pic:spPr>
                     <a:xfrm>
                       <a:off x="0" y="0"/>
-                      <a:ext cx="6242239" cy="2770200"/>
+                      <a:ext cx="5760720" cy="2317115"/>
                     </a:xfrm>
                     <a:prstGeom prst="rect">
                       <a:avLst/>
@@ -262,7 +258,12 @@
         <w:t xml:space="preserve">show </w:t>
       </w:r>
       <w:r>
-        <w:t>на менюто, за да го визуализира</w:t>
+        <w:t xml:space="preserve">на менюто, за да го </w:t>
+      </w:r>
+      <w:bookmarkStart w:id="0" w:name="_GoBack"/>
+      <w:bookmarkEnd w:id="0"/>
+      <w:r>
+        <w:t>визуализира</w:t>
       </w:r>
     </w:p>
     <w:p>
@@ -1332,10 +1333,7 @@
         <w:t xml:space="preserve">handle </w:t>
       </w:r>
       <w:r>
-        <w:t xml:space="preserve">метода, </w:t>
-      </w:r>
-      <w:r>
-        <w:t>като принтира на стандартния изход всикчи таксита и техните маршрути</w:t>
+        <w:t>метода, като принтира на стандартния изход всикчи таксита и техните маршрути</w:t>
       </w:r>
     </w:p>
     <w:p>
@@ -2214,19 +2212,7 @@
         <w:rPr>
           <w:lang w:val="en-US"/>
         </w:rPr>
-        <w:t xml:space="preserve">Class </w:t>
-      </w:r>
-      <w:r>
-        <w:rPr>
-          <w:lang w:val="en-US"/>
-        </w:rPr>
-        <w:t>Exit</w:t>
-      </w:r>
-      <w:r>
-        <w:rPr>
-          <w:lang w:val="en-US"/>
-        </w:rPr>
-        <w:t xml:space="preserve">: public </w:t>
+        <w:t xml:space="preserve">Class Exit: public </w:t>
       </w:r>
       <w:proofErr w:type="spellStart"/>
       <w:r>
@@ -2254,12 +2240,7 @@
         <w:t>handle</w:t>
       </w:r>
       <w:r>
-        <w:t xml:space="preserve"> метода като върща стойност за изход от менюто и така се напуска програмата</w:t>
-      </w:r>
-      <w:bookmarkStart w:id="0" w:name="_GoBack"/>
-      <w:bookmarkEnd w:id="0"/>
-      <w:r>
-        <w:t>.</w:t>
+        <w:t xml:space="preserve"> метода като върща стойност за изход от менюто и така се напуска програмата.</w:t>
       </w:r>
     </w:p>
     <w:p/>
@@ -2419,7 +2400,7 @@
         <w:noProof/>
         <w:color w:val="5B9BD5" w:themeColor="accent1"/>
       </w:rPr>
-      <w:t>4</w:t>
+      <w:t>2</w:t>
     </w:r>
     <w:r>
       <w:rPr>
@@ -3466,7 +3447,7 @@
 </file>
 
 <file path=customXml/itemProps1.xml><?xml version="1.0" encoding="utf-8"?>
-<ds:datastoreItem xmlns:ds="http://schemas.openxmlformats.org/officeDocument/2006/customXml" ds:itemID="{5ADAC22F-8130-4698-A824-C962D3CCB3A9}">
+<ds:datastoreItem xmlns:ds="http://schemas.openxmlformats.org/officeDocument/2006/customXml" ds:itemID="{65F25241-D5B0-4EC0-BBCA-5E168CC5FDA0}">
   <ds:schemaRefs>
     <ds:schemaRef ds:uri="http://schemas.openxmlformats.org/officeDocument/2006/bibliography"/>
   </ds:schemaRefs>

</xml_diff>